<commit_message>
Ajout des deux derniers CR
</commit_message>
<xml_diff>
--- a/CR/2021_05_13.docx
+++ b/CR/2021_05_13.docx
@@ -29,27 +29,41 @@
           <w:sz w:val="28"/>
           <w:szCs w:val="28"/>
         </w:rPr>
-        <w:t>27/04/2021</w:t>
-      </w:r>
-    </w:p>
-    <w:p>
-      <w:pPr>
-        <w:pStyle w:val="Sansinterligne"/>
+        <w:t>13/05</w:t>
+      </w:r>
+      <w:r>
         <w:rPr>
           <w:b/>
           <w:bCs/>
           <w:sz w:val="28"/>
           <w:szCs w:val="28"/>
         </w:rPr>
-      </w:pPr>
-    </w:p>
-    <w:p>
-      <w:pPr>
-        <w:pStyle w:val="Sansinterligne"/>
-      </w:pPr>
-      <w:r>
-        <w:t>Benjamin était absent.</w:t>
-      </w:r>
+        <w:t>/2021</w:t>
+      </w:r>
+    </w:p>
+    <w:p>
+      <w:pPr>
+        <w:pStyle w:val="Sansinterligne"/>
+        <w:rPr>
+          <w:b/>
+          <w:bCs/>
+          <w:sz w:val="28"/>
+          <w:szCs w:val="28"/>
+        </w:rPr>
+      </w:pPr>
+    </w:p>
+    <w:p>
+      <w:pPr>
+        <w:pStyle w:val="Sansinterligne"/>
+      </w:pPr>
+      <w:r>
+        <w:t>Benjamin était absent</w:t>
+      </w:r>
+    </w:p>
+    <w:p>
+      <w:pPr>
+        <w:pStyle w:val="Sansinterligne"/>
+      </w:pPr>
     </w:p>
     <w:p>
       <w:pPr>
@@ -94,10 +108,6 @@
     <w:p>
       <w:pPr>
         <w:pStyle w:val="Sansinterligne"/>
-        <w:rPr>
-          <w:b/>
-          <w:bCs/>
-        </w:rPr>
       </w:pPr>
       <w:r>
         <w:t>- Retour sur les questions</w:t>
@@ -108,14 +118,6 @@
         <w:pStyle w:val="Sansinterligne"/>
       </w:pPr>
       <w:r>
-        <w:t>- Répartition des tâches suivantes</w:t>
-      </w:r>
-    </w:p>
-    <w:p>
-      <w:pPr>
-        <w:pStyle w:val="Sansinterligne"/>
-      </w:pPr>
-      <w:r>
         <w:t>- Choix de la date de la prochaine réunion</w:t>
       </w:r>
     </w:p>
@@ -152,54 +154,6 @@
         <w:pStyle w:val="Sansinterligne"/>
       </w:pPr>
       <w:r>
-        <w:t xml:space="preserve">Lucas : </w:t>
-      </w:r>
-    </w:p>
-    <w:p>
-      <w:pPr>
-        <w:pStyle w:val="Sansinterligne"/>
-      </w:pPr>
-      <w:r>
-        <w:t xml:space="preserve">- </w:t>
-      </w:r>
-      <w:r>
-        <w:t>Avancement sur le backend pour afficher des informations relatives aux candidats. Commencement du front pour l’affichage des candidats</w:t>
-      </w:r>
-    </w:p>
-    <w:p>
-      <w:pPr>
-        <w:pStyle w:val="Sansinterligne"/>
-      </w:pPr>
-    </w:p>
-    <w:p>
-      <w:pPr>
-        <w:pStyle w:val="Sansinterligne"/>
-      </w:pPr>
-      <w:r>
-        <w:t>Hamza :</w:t>
-      </w:r>
-    </w:p>
-    <w:p>
-      <w:pPr>
-        <w:pStyle w:val="Sansinterligne"/>
-      </w:pPr>
-      <w:r>
-        <w:t xml:space="preserve">- </w:t>
-      </w:r>
-      <w:r>
-        <w:t>Remplissage de certaines tables de la base de données. Ajout de fonctions pour comparer des attributs dans la base de données. Comparaison entre les noms entre les admissibles et les admis. Recherche de tous les admissibles dans les personnes inscrites au concours.</w:t>
-      </w:r>
-    </w:p>
-    <w:p>
-      <w:pPr>
-        <w:pStyle w:val="Sansinterligne"/>
-      </w:pPr>
-    </w:p>
-    <w:p>
-      <w:pPr>
-        <w:pStyle w:val="Sansinterligne"/>
-      </w:pPr>
-      <w:r>
         <w:t xml:space="preserve">Tout le monde : </w:t>
       </w:r>
     </w:p>
@@ -207,6 +161,14 @@
       <w:pPr>
         <w:pStyle w:val="Sansinterligne"/>
       </w:pPr>
+      <w:r>
+        <w:t>Progression sur le remplissage de la base données pour Hamza et de l’affichage des données sur le site pour Lucas</w:t>
+      </w:r>
+    </w:p>
+    <w:p>
+      <w:pPr>
+        <w:pStyle w:val="Sansinterligne"/>
+      </w:pPr>
     </w:p>
     <w:p>
       <w:pPr>
@@ -221,23 +183,55 @@
         <w:pStyle w:val="Sansinterligne"/>
       </w:pPr>
       <w:r>
-        <w:t>- à quoi sert la colonne voe_ran dans le fichier de la liste des vœux exactement ?</w:t>
-      </w:r>
-    </w:p>
-    <w:p>
-      <w:pPr>
-        <w:pStyle w:val="Sansinterligne"/>
-      </w:pPr>
-      <w:r>
-        <w:t>- les notes max_physique, max_anglais, bonification des résultats représentent quoi ?</w:t>
-      </w:r>
-    </w:p>
-    <w:p>
-      <w:pPr>
-        <w:pStyle w:val="Sansinterligne"/>
-      </w:pPr>
-      <w:r>
-        <w:t>- le fichier listeEtatsReponsesAppels se relie avec quoi ?</w:t>
+        <w:t xml:space="preserve">- à quoi sert la colonne </w:t>
+      </w:r>
+      <w:proofErr w:type="spellStart"/>
+      <w:r>
+        <w:t>voe_ran</w:t>
+      </w:r>
+      <w:proofErr w:type="spellEnd"/>
+      <w:r>
+        <w:t xml:space="preserve"> dans le fichier de la liste des vœux exactement ?</w:t>
+      </w:r>
+    </w:p>
+    <w:p>
+      <w:pPr>
+        <w:pStyle w:val="Sansinterligne"/>
+      </w:pPr>
+      <w:r>
+        <w:t xml:space="preserve">- les notes </w:t>
+      </w:r>
+      <w:proofErr w:type="spellStart"/>
+      <w:r>
+        <w:t>max_physique</w:t>
+      </w:r>
+      <w:proofErr w:type="spellEnd"/>
+      <w:r>
+        <w:t xml:space="preserve">, </w:t>
+      </w:r>
+      <w:proofErr w:type="spellStart"/>
+      <w:r>
+        <w:t>max_anglais</w:t>
+      </w:r>
+      <w:proofErr w:type="spellEnd"/>
+      <w:r>
+        <w:t>, bonification des résultats représentent quoi ?</w:t>
+      </w:r>
+    </w:p>
+    <w:p>
+      <w:pPr>
+        <w:pStyle w:val="Sansinterligne"/>
+      </w:pPr>
+      <w:r>
+        <w:t xml:space="preserve">- le fichier </w:t>
+      </w:r>
+      <w:proofErr w:type="spellStart"/>
+      <w:r>
+        <w:t>listeEtatsReponsesAppels</w:t>
+      </w:r>
+      <w:proofErr w:type="spellEnd"/>
+      <w:r>
+        <w:t xml:space="preserve"> se relie avec quoi ?</w:t>
       </w:r>
     </w:p>
     <w:p>

</xml_diff>